<commit_message>
Update default_reference.docx template to improve formatting and content structure.
</commit_message>
<xml_diff>
--- a/src/services/templates/default_reference.docx
+++ b/src/services/templates/default_reference.docx
@@ -106,6 +106,7 @@
         <w:rPr>
           <w:rFonts w:hint="eastAsia"/>
         </w:rPr>
+        <w:lastRenderedPageBreak/>
         <w:t>摘要</w:t>
       </w:r>
     </w:p>
@@ -121,11 +122,7 @@
         <w:t>AI</w:t>
       </w:r>
       <w:r>
-        <w:t>）和</w:t>
-      </w:r>
-      <w:r>
-        <w:lastRenderedPageBreak/>
-        <w:t>物联网（</w:t>
+        <w:t>）和物联网（</w:t>
       </w:r>
       <w:r>
         <w:t>IoT</w:t>
@@ -248,7 +245,6 @@
     <w:p>
       <w:pPr>
         <w:pStyle w:val="4"/>
-        <w:ind w:firstLineChars="0"/>
       </w:pPr>
       <w:bookmarkStart w:id="3" w:name="heading-4"/>
       <w:r>
@@ -258,7 +254,6 @@
     <w:p>
       <w:pPr>
         <w:pStyle w:val="4"/>
-        <w:ind w:firstLineChars="0"/>
       </w:pPr>
       <w:r>
         <w:rPr>
@@ -266,11 +261,19 @@
         </w:rPr>
         <w:t>1.1.1.1</w:t>
       </w:r>
-      <w:r>
-        <w:rPr>
-          <w:rFonts w:hint="eastAsia"/>
-        </w:rPr>
-        <w:t>三级节标题</w:t>
+      <w:proofErr w:type="gramStart"/>
+      <w:r>
+        <w:rPr>
+          <w:rFonts w:hint="eastAsia"/>
+        </w:rPr>
+        <w:t>三</w:t>
+      </w:r>
+      <w:proofErr w:type="gramEnd"/>
+      <w:r>
+        <w:rPr>
+          <w:rFonts w:hint="eastAsia"/>
+        </w:rPr>
+        <w:t>级节标题</w:t>
       </w:r>
       <w:bookmarkEnd w:id="3"/>
     </w:p>
@@ -390,7 +393,11 @@
         <w:t xml:space="preserve">Word </w:t>
       </w:r>
       <w:r>
-        <w:t>模板的强大之处在于其样式统一和易于管理</w:t>
+        <w:t>模板的强大</w:t>
+      </w:r>
+      <w:r>
+        <w:lastRenderedPageBreak/>
+        <w:t>之处在于其样式统一和易于管理</w:t>
       </w:r>
       <w:r>
         <w:footnoteReference w:id="1"/>
@@ -490,7 +497,6 @@
               <w:ind w:firstLine="440"/>
             </w:pPr>
             <w:r>
-              <w:lastRenderedPageBreak/>
               <w:t>上下1.5磅</w:t>
             </w:r>
           </w:p>
@@ -1028,7 +1034,7 @@
   <w:style w:type="paragraph" w:default="1" w:styleId="a">
     <w:name w:val="Normal"/>
     <w:qFormat/>
-    <w:rsid w:val="00770418"/>
+    <w:rsid w:val="00E8580D"/>
     <w:pPr>
       <w:widowControl w:val="0"/>
       <w:spacing w:line="278" w:lineRule="auto"/>
@@ -1119,14 +1125,14 @@
     <w:uiPriority w:val="9"/>
     <w:unhideWhenUsed/>
     <w:qFormat/>
-    <w:rsid w:val="002535FC"/>
+    <w:rsid w:val="00E8580D"/>
     <w:pPr>
       <w:keepNext/>
       <w:keepLines/>
       <w:adjustRightInd w:val="0"/>
       <w:snapToGrid w:val="0"/>
       <w:spacing w:before="240" w:after="120"/>
-      <w:ind w:firstLine="0"/>
+      <w:ind w:firstLineChars="0" w:firstLine="0"/>
       <w:outlineLvl w:val="3"/>
     </w:pPr>
     <w:rPr>
@@ -1235,7 +1241,7 @@
     <w:uiPriority w:val="1"/>
     <w:semiHidden/>
     <w:unhideWhenUsed/>
-    <w:rsid w:val="00770418"/>
+    <w:rsid w:val="00E8580D"/>
   </w:style>
   <w:style w:type="table" w:default="1" w:styleId="a2">
     <w:name w:val="Normal Table"/>
@@ -1257,16 +1263,16 @@
     <w:uiPriority w:val="99"/>
     <w:semiHidden/>
     <w:unhideWhenUsed/>
-    <w:rsid w:val="00770418"/>
+    <w:rsid w:val="00E8580D"/>
   </w:style>
   <w:style w:type="paragraph" w:styleId="a0">
     <w:name w:val="Body Text"/>
     <w:basedOn w:val="a"/>
     <w:link w:val="a4"/>
     <w:qFormat/>
-    <w:rsid w:val="00770418"/>
-    <w:pPr>
-      <w:spacing w:after="0" w:line="400" w:lineRule="exact"/>
+    <w:rsid w:val="00B0793D"/>
+    <w:pPr>
+      <w:spacing w:after="0" w:line="360" w:lineRule="auto"/>
       <w:ind w:firstLineChars="200" w:firstLine="200"/>
       <w:jc w:val="both"/>
     </w:pPr>
@@ -1640,7 +1646,7 @@
     <w:name w:val="正文文本 字符"/>
     <w:basedOn w:val="a1"/>
     <w:link w:val="a0"/>
-    <w:rsid w:val="00770418"/>
+    <w:rsid w:val="00B0793D"/>
     <w:rPr>
       <w:rFonts w:ascii="Times New Roman" w:eastAsia="宋体" w:hAnsi="Times New Roman" w:cstheme="minorBidi"/>
       <w:kern w:val="2"/>

</xml_diff>